<commit_message>
Update ProjectCharter e TeamContract Firmato
Co-Authored-By: Raffaele Squillante <75779944+Mr-Rafo@users.noreply.github.com>
Co-Authored-By: Antonio Giametta <58905671+AnttGiam@users.noreply.github.com>
</commit_message>
<xml_diff>
--- a/TP_GreenLeaf.docx
+++ b/TP_GreenLeaf.docx
@@ -9,27 +9,19 @@
           <w:sz w:val="20"/>
         </w:rPr>
       </w:pPr>
-    </w:p>
-    <w:p>
-      <w:pPr>
-        <w:pStyle w:val="Corpotesto"/>
-        <w:rPr>
-          <w:sz w:val="20"/>
-        </w:rPr>
-      </w:pPr>
       <w:r>
         <w:rPr>
           <w:noProof/>
           <w:sz w:val="20"/>
         </w:rPr>
         <w:drawing>
-          <wp:anchor distT="0" distB="0" distL="114300" distR="114300" simplePos="0" relativeHeight="251658752" behindDoc="0" locked="0" layoutInCell="1" allowOverlap="1" wp14:anchorId="11A135F6" wp14:editId="535F017E">
+          <wp:anchor distT="0" distB="0" distL="114300" distR="114300" simplePos="0" relativeHeight="251658752" behindDoc="0" locked="0" layoutInCell="1" allowOverlap="1" wp14:anchorId="11A135F6" wp14:editId="4A8D7C91">
             <wp:simplePos x="0" y="0"/>
             <wp:positionH relativeFrom="column">
-              <wp:posOffset>-20205</wp:posOffset>
+              <wp:posOffset>-67310</wp:posOffset>
             </wp:positionH>
             <wp:positionV relativeFrom="paragraph">
-              <wp:posOffset>211991</wp:posOffset>
+              <wp:posOffset>317</wp:posOffset>
             </wp:positionV>
             <wp:extent cx="6318250" cy="2728595"/>
             <wp:effectExtent l="0" t="0" r="6350" b="0"/>
@@ -146,6 +138,7 @@
         </w:rPr>
         <w:t xml:space="preserve"> </w:t>
       </w:r>
+      <w:proofErr w:type="spellStart"/>
       <w:r>
         <w:rPr>
           <w:color w:val="1F4E79"/>
@@ -153,6 +146,7 @@
         </w:rPr>
         <w:t>Document</w:t>
       </w:r>
+      <w:proofErr w:type="spellEnd"/>
     </w:p>
     <w:p>
       <w:pPr>
@@ -165,6 +159,7 @@
           <w:sz w:val="40"/>
         </w:rPr>
       </w:pPr>
+      <w:proofErr w:type="spellStart"/>
       <w:r>
         <w:rPr>
           <w:rFonts w:ascii="Verdana"/>
@@ -174,6 +169,7 @@
         </w:rPr>
         <w:t>GreenLeaf</w:t>
       </w:r>
+      <w:proofErr w:type="spellEnd"/>
     </w:p>
     <w:p>
       <w:pPr>
@@ -493,8 +489,13 @@
               <w:spacing w:before="2"/>
             </w:pPr>
             <w:r>
-              <w:t>A. Giametta</w:t>
+              <w:t xml:space="preserve">A. </w:t>
             </w:r>
+            <w:proofErr w:type="spellStart"/>
+            <w:r>
+              <w:t>Giametta</w:t>
+            </w:r>
+            <w:proofErr w:type="spellEnd"/>
             <w:r>
               <w:t>,</w:t>
             </w:r>
@@ -517,13 +518,7 @@
               <w:spacing w:before="2"/>
             </w:pPr>
             <w:r>
-              <w:t>A</w:t>
-            </w:r>
-            <w:r>
-              <w:t>.</w:t>
-            </w:r>
-            <w:r>
-              <w:t xml:space="preserve"> Borrelli, </w:t>
+              <w:t xml:space="preserve">A. Borrelli, </w:t>
             </w:r>
           </w:p>
           <w:p>
@@ -532,13 +527,7 @@
               <w:spacing w:before="2"/>
             </w:pPr>
             <w:r>
-              <w:t>V</w:t>
-            </w:r>
-            <w:r>
-              <w:t>.</w:t>
-            </w:r>
-            <w:r>
-              <w:t xml:space="preserve"> Cerciello, </w:t>
+              <w:t xml:space="preserve">V. Cerciello, </w:t>
             </w:r>
           </w:p>
           <w:p>
@@ -547,13 +536,7 @@
               <w:spacing w:before="2"/>
             </w:pPr>
             <w:r>
-              <w:t>M</w:t>
-            </w:r>
-            <w:r>
-              <w:t>.</w:t>
-            </w:r>
-            <w:r>
-              <w:t xml:space="preserve"> Faella, </w:t>
+              <w:t xml:space="preserve">M. Faella, </w:t>
             </w:r>
           </w:p>
           <w:p>
@@ -562,13 +545,7 @@
               <w:spacing w:before="2"/>
             </w:pPr>
             <w:r>
-              <w:t>G</w:t>
-            </w:r>
-            <w:r>
-              <w:t>.</w:t>
-            </w:r>
-            <w:r>
-              <w:t xml:space="preserve"> Napolitano, </w:t>
+              <w:t xml:space="preserve">G. Napolitano, </w:t>
             </w:r>
           </w:p>
           <w:p>
@@ -577,13 +554,7 @@
               <w:spacing w:before="2"/>
             </w:pPr>
             <w:r>
-              <w:t>M</w:t>
-            </w:r>
-            <w:r>
-              <w:t>.</w:t>
-            </w:r>
-            <w:r>
-              <w:t xml:space="preserve"> Vitale</w:t>
+              <w:t>M. Vitale</w:t>
             </w:r>
           </w:p>
         </w:tc>
@@ -703,6 +674,7 @@
       </w:pPr>
       <w:bookmarkStart w:id="0" w:name="_bookmark0"/>
       <w:bookmarkEnd w:id="0"/>
+      <w:proofErr w:type="spellStart"/>
       <w:r>
         <w:rPr>
           <w:color w:val="1F4E79"/>
@@ -711,6 +683,7 @@
         </w:rPr>
         <w:t>Revision</w:t>
       </w:r>
+      <w:proofErr w:type="spellEnd"/>
       <w:r>
         <w:rPr>
           <w:color w:val="1F4E79"/>
@@ -1084,8 +1057,13 @@
               <w:ind w:left="115"/>
             </w:pPr>
             <w:r>
-              <w:t>A. Giametta</w:t>
+              <w:t xml:space="preserve">A. </w:t>
             </w:r>
+            <w:proofErr w:type="spellStart"/>
+            <w:r>
+              <w:t>Giametta</w:t>
+            </w:r>
+            <w:proofErr w:type="spellEnd"/>
           </w:p>
         </w:tc>
       </w:tr>
@@ -1155,9 +1133,11 @@
             <w:ind w:left="132" w:firstLine="0"/>
           </w:pPr>
           <w:hyperlink w:anchor="_bookmark0" w:history="1">
+            <w:proofErr w:type="spellStart"/>
             <w:r>
               <w:t>Revision</w:t>
             </w:r>
+            <w:proofErr w:type="spellEnd"/>
             <w:r>
               <w:rPr>
                 <w:spacing w:val="-2"/>
@@ -1362,9 +1342,11 @@
               </w:rPr>
               <w:t xml:space="preserve"> </w:t>
             </w:r>
+            <w:proofErr w:type="spellStart"/>
             <w:r>
               <w:t>Document</w:t>
             </w:r>
+            <w:proofErr w:type="spellEnd"/>
             <w:r>
               <w:tab/>
               <w:t>4</w:t>
@@ -1422,9 +1404,11 @@
               </w:rPr>
               <w:t xml:space="preserve"> </w:t>
             </w:r>
+            <w:proofErr w:type="spellStart"/>
             <w:r>
               <w:t>Document</w:t>
             </w:r>
+            <w:proofErr w:type="spellEnd"/>
             <w:r>
               <w:rPr>
                 <w:rFonts w:ascii="Times New Roman" w:hAnsi="Times New Roman"/>
@@ -1556,8 +1540,13 @@
               <w:t xml:space="preserve"> </w:t>
             </w:r>
             <w:r>
-              <w:t>Pass/Failed</w:t>
+              <w:t>Pass/</w:t>
             </w:r>
+            <w:proofErr w:type="spellStart"/>
+            <w:r>
+              <w:t>Failed</w:t>
+            </w:r>
+            <w:proofErr w:type="spellEnd"/>
             <w:r>
               <w:tab/>
               <w:t>6</w:t>
@@ -1963,9 +1952,11 @@
               </w:rPr>
               <w:t xml:space="preserve"> </w:t>
             </w:r>
+            <w:proofErr w:type="spellStart"/>
             <w:r>
               <w:t>cases</w:t>
             </w:r>
+            <w:proofErr w:type="spellEnd"/>
             <w:r>
               <w:tab/>
               <w:t>9</w:t>
@@ -2511,12 +2502,14 @@
         </w:rPr>
         <w:t xml:space="preserve"> </w:t>
       </w:r>
+      <w:proofErr w:type="spellStart"/>
       <w:r>
         <w:rPr>
           <w:w w:val="95"/>
         </w:rPr>
         <w:t>si</w:t>
       </w:r>
+      <w:proofErr w:type="spellEnd"/>
       <w:r>
         <w:rPr>
           <w:spacing w:val="8"/>
@@ -4063,9 +4056,11 @@
         </w:rPr>
         <w:t xml:space="preserve"> </w:t>
       </w:r>
+      <w:proofErr w:type="spellStart"/>
       <w:r>
         <w:t>Document</w:t>
       </w:r>
+      <w:proofErr w:type="spellEnd"/>
     </w:p>
     <w:p>
       <w:pPr>
@@ -4140,9 +4135,11 @@
         </w:rPr>
         <w:t xml:space="preserve"> </w:t>
       </w:r>
+      <w:proofErr w:type="spellStart"/>
       <w:r>
         <w:t>Document</w:t>
       </w:r>
+      <w:proofErr w:type="spellEnd"/>
     </w:p>
     <w:p>
       <w:pPr>
@@ -4213,6 +4210,7 @@
           <w:color w:val="1F4E79"/>
           <w:w w:val="95"/>
         </w:rPr>
+        <w:lastRenderedPageBreak/>
         <w:t>Panoramica</w:t>
       </w:r>
       <w:r>
@@ -4353,23 +4351,25 @@
           <w:color w:val="000000"/>
           <w:shd w:val="clear" w:color="auto" w:fill="FFFFFF"/>
         </w:rPr>
-        <w:t xml:space="preserve">Green Leaf </w:t>
-      </w:r>
+        <w:t xml:space="preserve">Green </w:t>
+      </w:r>
+      <w:proofErr w:type="spellStart"/>
       <w:r>
         <w:rPr>
           <w:rStyle w:val="normaltextrun"/>
           <w:color w:val="000000"/>
           <w:shd w:val="clear" w:color="auto" w:fill="FFFFFF"/>
         </w:rPr>
-        <w:t>è una piattaforma web che ha lo</w:t>
-      </w:r>
+        <w:t>Leaf</w:t>
+      </w:r>
+      <w:proofErr w:type="spellEnd"/>
       <w:r>
         <w:rPr>
           <w:rStyle w:val="normaltextrun"/>
           <w:color w:val="000000"/>
           <w:shd w:val="clear" w:color="auto" w:fill="FFFFFF"/>
         </w:rPr>
-        <w:t xml:space="preserve"> scopo di diminuire l’inquinamento attuale i cui livelli, al giorno d’oggi, sono molto elevati. L’obbiettivo principale è quello di sensibilizzare andando ad evidenziare come potrebbe cambiare la situazione attuale attraverso un piccolo contributo, ovvero adottando un albero. </w:t>
+        <w:t xml:space="preserve"> è una piattaforma web che ha lo scopo di diminuire l’inquinamento attuale i cui livelli, al giorno d’oggi, sono molto elevati. L’obbiettivo principale è quello di sensibilizzare andando ad evidenziare come potrebbe cambiare la situazione attuale attraverso un piccolo contributo, ovvero adottando un albero. </w:t>
       </w:r>
     </w:p>
     <w:p>
@@ -4483,13 +4483,7 @@
         <w:rPr>
           <w:w w:val="95"/>
         </w:rPr>
-        <w:t>Gestione Piantumazion</w:t>
-      </w:r>
-      <w:r>
-        <w:rPr>
-          <w:w w:val="95"/>
-        </w:rPr>
-        <w:t>i</w:t>
+        <w:t>Gestione Piantumazioni</w:t>
       </w:r>
     </w:p>
     <w:p>
@@ -4506,7 +4500,35 @@
         <w:rPr>
           <w:w w:val="95"/>
         </w:rPr>
-        <w:t>Il sistema proposto basa la sua architettura sul sistema three-tier, in particolare usando un sistema MVC (Model-View-Control).</w:t>
+        <w:t xml:space="preserve">Il sistema proposto basa la sua architettura sul sistema </w:t>
+      </w:r>
+      <w:proofErr w:type="spellStart"/>
+      <w:r>
+        <w:rPr>
+          <w:w w:val="95"/>
+        </w:rPr>
+        <w:t>three-tier</w:t>
+      </w:r>
+      <w:proofErr w:type="spellEnd"/>
+      <w:r>
+        <w:rPr>
+          <w:w w:val="95"/>
+        </w:rPr>
+        <w:t>, in particolare usando un sistema MVC (Model-</w:t>
+      </w:r>
+      <w:proofErr w:type="spellStart"/>
+      <w:r>
+        <w:rPr>
+          <w:w w:val="95"/>
+        </w:rPr>
+        <w:t>View</w:t>
+      </w:r>
+      <w:proofErr w:type="spellEnd"/>
+      <w:r>
+        <w:rPr>
+          <w:w w:val="95"/>
+        </w:rPr>
+        <w:t>-Control).</w:t>
       </w:r>
     </w:p>
     <w:p>
@@ -4525,17 +4547,39 @@
         </w:rPr>
         <w:t xml:space="preserve">Verranno usati HTML5, CSS3 e </w:t>
       </w:r>
-      <w:r>
-        <w:rPr>
-          <w:w w:val="95"/>
-        </w:rPr>
-        <w:t xml:space="preserve">BootStrap </w:t>
-      </w:r>
-      <w:r>
-        <w:rPr>
-          <w:w w:val="95"/>
-        </w:rPr>
-        <w:t>per la parte di front-end e la generazione delle view.</w:t>
+      <w:proofErr w:type="spellStart"/>
+      <w:r>
+        <w:rPr>
+          <w:w w:val="95"/>
+        </w:rPr>
+        <w:t>BootStrap</w:t>
+      </w:r>
+      <w:proofErr w:type="spellEnd"/>
+      <w:r>
+        <w:rPr>
+          <w:w w:val="95"/>
+        </w:rPr>
+        <w:t xml:space="preserve"> </w:t>
+      </w:r>
+      <w:r>
+        <w:rPr>
+          <w:w w:val="95"/>
+        </w:rPr>
+        <w:t xml:space="preserve">per la parte di front-end e la generazione delle </w:t>
+      </w:r>
+      <w:proofErr w:type="spellStart"/>
+      <w:r>
+        <w:rPr>
+          <w:w w:val="95"/>
+        </w:rPr>
+        <w:t>view</w:t>
+      </w:r>
+      <w:proofErr w:type="spellEnd"/>
+      <w:r>
+        <w:rPr>
+          <w:w w:val="95"/>
+        </w:rPr>
+        <w:t>.</w:t>
       </w:r>
     </w:p>
     <w:p>
@@ -4611,12 +4655,14 @@
           <w:w w:val="95"/>
         </w:rPr>
       </w:pPr>
+      <w:proofErr w:type="spellStart"/>
       <w:r>
         <w:rPr>
           <w:w w:val="95"/>
         </w:rPr>
         <w:t>MySql</w:t>
       </w:r>
+      <w:proofErr w:type="spellEnd"/>
       <w:r>
         <w:rPr>
           <w:w w:val="95"/>
@@ -4953,7 +4999,35 @@
         <w:rPr>
           <w:w w:val="95"/>
         </w:rPr>
-        <w:t>livello di application logic a discapito delle interfacce utente. Questa scelta è stata presa in quanto errori</w:t>
+        <w:t xml:space="preserve">livello di </w:t>
+      </w:r>
+      <w:proofErr w:type="spellStart"/>
+      <w:r>
+        <w:rPr>
+          <w:w w:val="95"/>
+        </w:rPr>
+        <w:t>application</w:t>
+      </w:r>
+      <w:proofErr w:type="spellEnd"/>
+      <w:r>
+        <w:rPr>
+          <w:w w:val="95"/>
+        </w:rPr>
+        <w:t xml:space="preserve"> </w:t>
+      </w:r>
+      <w:proofErr w:type="spellStart"/>
+      <w:r>
+        <w:rPr>
+          <w:w w:val="95"/>
+        </w:rPr>
+        <w:t>logic</w:t>
+      </w:r>
+      <w:proofErr w:type="spellEnd"/>
+      <w:r>
+        <w:rPr>
+          <w:w w:val="95"/>
+        </w:rPr>
+        <w:t xml:space="preserve"> a discapito delle interfacce utente. Questa scelta è stata presa in quanto errori</w:t>
       </w:r>
       <w:r>
         <w:rPr>
@@ -5659,8 +5733,17 @@
           <w:color w:val="1F4E79"/>
           <w:w w:val="90"/>
         </w:rPr>
-        <w:t>Pass/Failed</w:t>
-      </w:r>
+        <w:t>Pass/</w:t>
+      </w:r>
+      <w:proofErr w:type="spellStart"/>
+      <w:r>
+        <w:rPr>
+          <w:color w:val="1F4E79"/>
+          <w:w w:val="90"/>
+        </w:rPr>
+        <w:t>Failed</w:t>
+      </w:r>
+      <w:proofErr w:type="spellEnd"/>
     </w:p>
     <w:p>
       <w:pPr>
@@ -5901,11 +5984,19 @@
         </w:rPr>
         <w:t xml:space="preserve"> </w:t>
       </w:r>
-      <w:r>
-        <w:rPr>
-          <w:w w:val="95"/>
-        </w:rPr>
-        <w:t>fail.</w:t>
+      <w:proofErr w:type="spellStart"/>
+      <w:r>
+        <w:rPr>
+          <w:w w:val="95"/>
+        </w:rPr>
+        <w:t>fail</w:t>
+      </w:r>
+      <w:proofErr w:type="spellEnd"/>
+      <w:r>
+        <w:rPr>
+          <w:w w:val="95"/>
+        </w:rPr>
+        <w:t>.</w:t>
       </w:r>
       <w:r>
         <w:rPr>
@@ -6244,9 +6335,11 @@
         </w:rPr>
         <w:t xml:space="preserve"> </w:t>
       </w:r>
+      <w:proofErr w:type="spellStart"/>
       <w:r>
         <w:t>fail</w:t>
       </w:r>
+      <w:proofErr w:type="spellEnd"/>
       <w:r>
         <w:rPr>
           <w:spacing w:val="-9"/>
@@ -7566,7 +7659,35 @@
         <w:rPr>
           <w:w w:val="95"/>
         </w:rPr>
-        <w:t>sono escluse le interfacce e le classi entity, poiché quest’ultime presentano solo metodi getters e setters. I</w:t>
+        <w:t xml:space="preserve">sono escluse le interfacce e le classi </w:t>
+      </w:r>
+      <w:proofErr w:type="spellStart"/>
+      <w:r>
+        <w:rPr>
+          <w:w w:val="95"/>
+        </w:rPr>
+        <w:t>entity</w:t>
+      </w:r>
+      <w:proofErr w:type="spellEnd"/>
+      <w:r>
+        <w:rPr>
+          <w:w w:val="95"/>
+        </w:rPr>
+        <w:t xml:space="preserve">, poiché quest’ultime presentano solo metodi getters e </w:t>
+      </w:r>
+      <w:proofErr w:type="spellStart"/>
+      <w:r>
+        <w:rPr>
+          <w:w w:val="95"/>
+        </w:rPr>
+        <w:t>setters</w:t>
+      </w:r>
+      <w:proofErr w:type="spellEnd"/>
+      <w:r>
+        <w:rPr>
+          <w:w w:val="95"/>
+        </w:rPr>
+        <w:t>. I</w:t>
       </w:r>
       <w:r>
         <w:rPr>
@@ -7800,12 +7921,14 @@
         </w:rPr>
         <w:t xml:space="preserve"> </w:t>
       </w:r>
+      <w:proofErr w:type="spellStart"/>
       <w:r>
         <w:rPr>
           <w:i/>
         </w:rPr>
         <w:t>JUnit</w:t>
       </w:r>
+      <w:proofErr w:type="spellEnd"/>
       <w:r>
         <w:t>.</w:t>
       </w:r>
@@ -7986,6 +8109,7 @@
         </w:rPr>
         <w:t xml:space="preserve"> </w:t>
       </w:r>
+      <w:proofErr w:type="spellStart"/>
       <w:r>
         <w:rPr>
           <w:i/>
@@ -7993,6 +8117,7 @@
         </w:rPr>
         <w:t>NomeProductionClassTest</w:t>
       </w:r>
+      <w:proofErr w:type="spellEnd"/>
       <w:r>
         <w:rPr>
           <w:w w:val="95"/>
@@ -8362,6 +8487,7 @@
           <w:sz w:val="24"/>
         </w:rPr>
       </w:pPr>
+      <w:proofErr w:type="spellStart"/>
       <w:r>
         <w:rPr>
           <w:i/>
@@ -8370,6 +8496,7 @@
         </w:rPr>
         <w:t>Mockito</w:t>
       </w:r>
+      <w:proofErr w:type="spellEnd"/>
       <w:r>
         <w:rPr>
           <w:w w:val="95"/>
@@ -8445,6 +8572,7 @@
         </w:rPr>
         <w:t xml:space="preserve"> </w:t>
       </w:r>
+      <w:proofErr w:type="spellStart"/>
       <w:r>
         <w:rPr>
           <w:w w:val="95"/>
@@ -8452,6 +8580,7 @@
         </w:rPr>
         <w:t>stub</w:t>
       </w:r>
+      <w:proofErr w:type="spellEnd"/>
       <w:r>
         <w:rPr>
           <w:spacing w:val="-1"/>
@@ -8539,6 +8668,7 @@
           <w:sz w:val="24"/>
         </w:rPr>
       </w:pPr>
+      <w:proofErr w:type="spellStart"/>
       <w:r>
         <w:rPr>
           <w:i/>
@@ -8547,12 +8677,21 @@
         </w:rPr>
         <w:t>Maven</w:t>
       </w:r>
+      <w:proofErr w:type="spellEnd"/>
       <w:r>
         <w:rPr>
           <w:sz w:val="24"/>
         </w:rPr>
-        <w:t>: per la build e l’esecuzione automatica dei tests</w:t>
-      </w:r>
+        <w:t xml:space="preserve">: per la build e l’esecuzione automatica dei </w:t>
+      </w:r>
+      <w:proofErr w:type="spellStart"/>
+      <w:r>
+        <w:rPr>
+          <w:sz w:val="24"/>
+        </w:rPr>
+        <w:t>tests</w:t>
+      </w:r>
+      <w:proofErr w:type="spellEnd"/>
     </w:p>
     <w:p>
       <w:pPr>
@@ -8635,8 +8774,23 @@
         <w:rPr>
           <w:w w:val="95"/>
         </w:rPr>
-        <w:t xml:space="preserve">paradigma Object Oriented. La definizione dei test case avverrà tramite il framework </w:t>
-      </w:r>
+        <w:t xml:space="preserve">paradigma Object </w:t>
+      </w:r>
+      <w:proofErr w:type="spellStart"/>
+      <w:r>
+        <w:rPr>
+          <w:w w:val="95"/>
+        </w:rPr>
+        <w:t>Oriented</w:t>
+      </w:r>
+      <w:proofErr w:type="spellEnd"/>
+      <w:r>
+        <w:rPr>
+          <w:w w:val="95"/>
+        </w:rPr>
+        <w:t xml:space="preserve">. La definizione dei test case avverrà tramite il framework </w:t>
+      </w:r>
+      <w:proofErr w:type="spellStart"/>
       <w:r>
         <w:rPr>
           <w:i/>
@@ -8644,6 +8798,7 @@
         </w:rPr>
         <w:t>JUnit</w:t>
       </w:r>
+      <w:proofErr w:type="spellEnd"/>
       <w:r>
         <w:rPr>
           <w:w w:val="95"/>
@@ -8663,31 +8818,50 @@
         </w:rPr>
         <w:t xml:space="preserve">usato </w:t>
       </w:r>
+      <w:proofErr w:type="spellStart"/>
       <w:r>
         <w:rPr>
           <w:i/>
           <w:w w:val="95"/>
         </w:rPr>
-        <w:t xml:space="preserve">Mockito </w:t>
-      </w:r>
-      <w:r>
-        <w:rPr>
-          <w:w w:val="95"/>
-        </w:rPr>
-        <w:t xml:space="preserve">per il mocking. Verrà valutato l’utilizzo </w:t>
-      </w:r>
-      <w:r>
-        <w:rPr>
-          <w:w w:val="95"/>
-        </w:rPr>
-        <w:t>Travis CI</w:t>
-      </w:r>
-      <w:r>
-        <w:rPr>
-          <w:w w:val="95"/>
-        </w:rPr>
-        <w:t xml:space="preserve"> per realizzare la Continuous</w:t>
-      </w:r>
+        <w:t>Mockito</w:t>
+      </w:r>
+      <w:proofErr w:type="spellEnd"/>
+      <w:r>
+        <w:rPr>
+          <w:i/>
+          <w:w w:val="95"/>
+        </w:rPr>
+        <w:t xml:space="preserve"> </w:t>
+      </w:r>
+      <w:r>
+        <w:rPr>
+          <w:w w:val="95"/>
+        </w:rPr>
+        <w:t xml:space="preserve">per il </w:t>
+      </w:r>
+      <w:proofErr w:type="spellStart"/>
+      <w:r>
+        <w:rPr>
+          <w:w w:val="95"/>
+        </w:rPr>
+        <w:t>mocking</w:t>
+      </w:r>
+      <w:proofErr w:type="spellEnd"/>
+      <w:r>
+        <w:rPr>
+          <w:w w:val="95"/>
+        </w:rPr>
+        <w:t xml:space="preserve">. Verrà valutato l’utilizzo Travis CI per realizzare la </w:t>
+      </w:r>
+      <w:proofErr w:type="spellStart"/>
+      <w:r>
+        <w:rPr>
+          <w:w w:val="95"/>
+        </w:rPr>
+        <w:t>Continuous</w:t>
+      </w:r>
+      <w:proofErr w:type="spellEnd"/>
       <w:r>
         <w:rPr>
           <w:spacing w:val="1"/>
@@ -8734,12 +8908,14 @@
         </w:rPr>
         <w:t xml:space="preserve"> </w:t>
       </w:r>
+      <w:proofErr w:type="spellStart"/>
       <w:r>
         <w:rPr>
           <w:w w:val="95"/>
         </w:rPr>
         <w:t>run</w:t>
       </w:r>
+      <w:proofErr w:type="spellEnd"/>
       <w:r>
         <w:rPr>
           <w:spacing w:val="-3"/>
@@ -8812,6 +8988,7 @@
         </w:rPr>
         <w:t xml:space="preserve"> </w:t>
       </w:r>
+      <w:proofErr w:type="spellStart"/>
       <w:r>
         <w:rPr>
           <w:i/>
@@ -8819,6 +8996,7 @@
         </w:rPr>
         <w:t>Maven</w:t>
       </w:r>
+      <w:proofErr w:type="spellEnd"/>
       <w:r>
         <w:rPr>
           <w:w w:val="95"/>
@@ -9023,9 +9201,11 @@
         </w:rPr>
         <w:t xml:space="preserve"> </w:t>
       </w:r>
+      <w:proofErr w:type="spellStart"/>
       <w:r>
         <w:t>Katalon</w:t>
       </w:r>
+      <w:proofErr w:type="spellEnd"/>
       <w:r>
         <w:rPr>
           <w:spacing w:val="-5"/>
@@ -9638,7 +9818,21 @@
         <w:rPr>
           <w:w w:val="95"/>
         </w:rPr>
-        <w:t>andranno testati i nuovi elementi introdotti e, tramite regression testing, anche quelli già precedentemente</w:t>
+        <w:t xml:space="preserve">andranno testati i nuovi elementi introdotti e, tramite </w:t>
+      </w:r>
+      <w:proofErr w:type="spellStart"/>
+      <w:r>
+        <w:rPr>
+          <w:w w:val="95"/>
+        </w:rPr>
+        <w:t>regression</w:t>
+      </w:r>
+      <w:proofErr w:type="spellEnd"/>
+      <w:r>
+        <w:rPr>
+          <w:w w:val="95"/>
+        </w:rPr>
+        <w:t xml:space="preserve"> testing, anche quelli già precedentemente</w:t>
       </w:r>
       <w:r>
         <w:rPr>
@@ -9656,9 +9850,11 @@
         </w:rPr>
         <w:t xml:space="preserve"> </w:t>
       </w:r>
+      <w:proofErr w:type="spellStart"/>
       <w:r>
         <w:t>Continous</w:t>
       </w:r>
+      <w:proofErr w:type="spellEnd"/>
       <w:r>
         <w:rPr>
           <w:spacing w:val="-1"/>
@@ -10151,19 +10347,35 @@
         <w:rPr>
           <w:w w:val="95"/>
         </w:rPr>
-        <w:t>Il testing viene effettuato utilizzando i framework JUnit</w:t>
-      </w:r>
+        <w:t xml:space="preserve">Il testing viene effettuato utilizzando i framework </w:t>
+      </w:r>
+      <w:proofErr w:type="spellStart"/>
+      <w:r>
+        <w:rPr>
+          <w:w w:val="95"/>
+        </w:rPr>
+        <w:t>JUnit</w:t>
+      </w:r>
+      <w:proofErr w:type="spellEnd"/>
       <w:r>
         <w:rPr>
           <w:w w:val="95"/>
         </w:rPr>
         <w:t xml:space="preserve"> e </w:t>
       </w:r>
-      <w:r>
-        <w:rPr>
-          <w:w w:val="95"/>
-        </w:rPr>
-        <w:t>Mockito, molto affermati in ambiente</w:t>
+      <w:proofErr w:type="spellStart"/>
+      <w:r>
+        <w:rPr>
+          <w:w w:val="95"/>
+        </w:rPr>
+        <w:t>Mockito</w:t>
+      </w:r>
+      <w:proofErr w:type="spellEnd"/>
+      <w:r>
+        <w:rPr>
+          <w:w w:val="95"/>
+        </w:rPr>
+        <w:t>, molto affermati in ambiente</w:t>
       </w:r>
       <w:r>
         <w:rPr>
@@ -10208,8 +10420,13 @@
         </w:rPr>
         <w:t xml:space="preserve"> </w:t>
       </w:r>
-      <w:r>
-        <w:t>Katalon.</w:t>
+      <w:proofErr w:type="spellStart"/>
+      <w:r>
+        <w:t>Katalon</w:t>
+      </w:r>
+      <w:proofErr w:type="spellEnd"/>
+      <w:r>
+        <w:t>.</w:t>
       </w:r>
     </w:p>
     <w:p>
@@ -10232,12 +10449,14 @@
         </w:rPr>
         <w:t xml:space="preserve"> </w:t>
       </w:r>
+      <w:proofErr w:type="spellStart"/>
       <w:r>
         <w:rPr>
           <w:w w:val="95"/>
         </w:rPr>
         <w:t>JUnit</w:t>
       </w:r>
+      <w:proofErr w:type="spellEnd"/>
       <w:r>
         <w:rPr>
           <w:spacing w:val="-3"/>
@@ -10323,12 +10542,14 @@
         </w:rPr>
         <w:t xml:space="preserve"> </w:t>
       </w:r>
+      <w:proofErr w:type="spellStart"/>
       <w:r>
         <w:rPr>
           <w:w w:val="95"/>
         </w:rPr>
         <w:t>Mockito</w:t>
       </w:r>
+      <w:proofErr w:type="spellEnd"/>
       <w:r>
         <w:rPr>
           <w:spacing w:val="-4"/>
@@ -10441,9 +10662,11 @@
         </w:rPr>
         <w:t xml:space="preserve"> </w:t>
       </w:r>
+      <w:proofErr w:type="spellStart"/>
       <w:r>
         <w:t>Katalon</w:t>
       </w:r>
+      <w:proofErr w:type="spellEnd"/>
       <w:r>
         <w:rPr>
           <w:spacing w:val="-2"/>
@@ -10605,17 +10828,24 @@
         </w:rPr>
         <w:t xml:space="preserve"> </w:t>
       </w:r>
+      <w:proofErr w:type="spellStart"/>
       <w:r>
         <w:t>continous</w:t>
       </w:r>
+      <w:proofErr w:type="spellEnd"/>
       <w:r>
         <w:rPr>
           <w:spacing w:val="13"/>
         </w:rPr>
         <w:t xml:space="preserve"> </w:t>
       </w:r>
-      <w:r>
-        <w:t>integration:</w:t>
+      <w:proofErr w:type="spellStart"/>
+      <w:r>
+        <w:t>integration</w:t>
+      </w:r>
+      <w:proofErr w:type="spellEnd"/>
+      <w:r>
+        <w:t>:</w:t>
       </w:r>
       <w:r>
         <w:rPr>
@@ -10763,6 +10993,7 @@
         </w:rPr>
         <w:t xml:space="preserve"> </w:t>
       </w:r>
+      <w:proofErr w:type="spellStart"/>
       <w:r>
         <w:rPr>
           <w:color w:val="1F4E79"/>
@@ -10770,6 +11001,7 @@
         </w:rPr>
         <w:t>cases</w:t>
       </w:r>
+      <w:proofErr w:type="spellEnd"/>
     </w:p>
     <w:p>
       <w:pPr>
@@ -12609,6 +12841,7 @@
                             </w:rPr>
                             <w:t xml:space="preserve"> </w:t>
                           </w:r>
+                          <w:proofErr w:type="spellStart"/>
                           <w:r>
                             <w:rPr>
                               <w:w w:val="90"/>
@@ -12616,13 +12849,23 @@
                             </w:rPr>
                             <w:t>F.Ferrucci</w:t>
                           </w:r>
+                          <w:proofErr w:type="spellEnd"/>
                           <w:r>
                             <w:rPr>
                               <w:w w:val="90"/>
                               <w:sz w:val="24"/>
                             </w:rPr>
-                            <w:t xml:space="preserve"> e Prof. F.Palomba</w:t>
+                            <w:t xml:space="preserve"> e Prof. </w:t>
                           </w:r>
+                          <w:proofErr w:type="spellStart"/>
+                          <w:r>
+                            <w:rPr>
+                              <w:w w:val="90"/>
+                              <w:sz w:val="24"/>
+                            </w:rPr>
+                            <w:t>F.Palomba</w:t>
+                          </w:r>
+                          <w:proofErr w:type="spellEnd"/>
                         </w:p>
                       </w:txbxContent>
                     </wps:txbx>
@@ -12894,6 +13137,7 @@
                       </w:rPr>
                       <w:t xml:space="preserve"> </w:t>
                     </w:r>
+                    <w:proofErr w:type="spellStart"/>
                     <w:r>
                       <w:rPr>
                         <w:w w:val="90"/>
@@ -12901,13 +13145,23 @@
                       </w:rPr>
                       <w:t>F.Ferrucci</w:t>
                     </w:r>
+                    <w:proofErr w:type="spellEnd"/>
                     <w:r>
                       <w:rPr>
                         <w:w w:val="90"/>
                         <w:sz w:val="24"/>
                       </w:rPr>
-                      <w:t xml:space="preserve"> e Prof. F.Palomba</w:t>
+                      <w:t xml:space="preserve"> e Prof. </w:t>
                     </w:r>
+                    <w:proofErr w:type="spellStart"/>
+                    <w:r>
+                      <w:rPr>
+                        <w:w w:val="90"/>
+                        <w:sz w:val="24"/>
+                      </w:rPr>
+                      <w:t>F.Palomba</w:t>
+                    </w:r>
+                    <w:proofErr w:type="spellEnd"/>
                   </w:p>
                 </w:txbxContent>
               </v:textbox>

</xml_diff>